<commit_message>
Alteracao carta de São Paulo
</commit_message>
<xml_diff>
--- a/resources/CARTA SIMPLES SP-CRIART.docx
+++ b/resources/CARTA SIMPLES SP-CRIART.docx
@@ -101,7 +101,7 @@
       <w:pPr>
         <w:pStyle w:val="Ttulo"/>
         <w:rPr>
-          <w:b w:val="0"/>
+          <w:spacing w:val="5"/>
         </w:rPr>
       </w:pPr>
       <w:r>
@@ -169,499 +169,319 @@
         <w:t>enderecoLoja</w:t>
       </w:r>
     </w:p>
-    <w:tbl>
-      <w:tblPr>
-        <w:tblStyle w:val="TableNormal"/>
-        <w:tblW w:w="0" w:type="auto"/>
-        <w:tblInd w:w="125" w:type="dxa"/>
-        <w:tblLayout w:type="fixed"/>
-        <w:tblLook w:val="01E0" w:firstRow="1" w:lastRow="1" w:firstColumn="1" w:lastColumn="1" w:noHBand="0" w:noVBand="0"/>
-      </w:tblPr>
-      <w:tblGrid>
-        <w:gridCol w:w="10463"/>
-      </w:tblGrid>
-      <w:tr>
-        <w:trPr>
-          <w:trHeight w:val="225"/>
-        </w:trPr>
-        <w:tc>
-          <w:tcPr>
-            <w:tcW w:w="10463" w:type="dxa"/>
-          </w:tcPr>
-          <w:p>
-            <w:pPr>
-              <w:pStyle w:val="TableParagraph"/>
-              <w:spacing w:line="206" w:lineRule="exact"/>
-              <w:rPr>
-                <w:rFonts w:ascii="Arial" w:hAnsi="Arial"/>
-                <w:b/>
-                <w:sz w:val="19"/>
-              </w:rPr>
-            </w:pPr>
-            <w:r>
-              <w:rPr>
-                <w:rFonts w:ascii="Arial" w:hAnsi="Arial"/>
-                <w:b/>
-                <w:sz w:val="19"/>
-              </w:rPr>
-              <w:t>A/C</w:t>
-            </w:r>
-            <w:r>
-              <w:rPr>
-                <w:rFonts w:ascii="Arial" w:hAnsi="Arial"/>
-                <w:b/>
-                <w:spacing w:val="-8"/>
-                <w:sz w:val="19"/>
-              </w:rPr>
-              <w:t xml:space="preserve"> </w:t>
-            </w:r>
-            <w:r>
-              <w:rPr>
-                <w:rFonts w:ascii="Arial" w:hAnsi="Arial"/>
-                <w:b/>
-                <w:sz w:val="19"/>
-              </w:rPr>
-              <w:t>ENCARREGADO</w:t>
-            </w:r>
-            <w:r>
-              <w:rPr>
-                <w:rFonts w:ascii="Arial" w:hAnsi="Arial"/>
-                <w:b/>
-                <w:spacing w:val="-8"/>
-                <w:sz w:val="19"/>
-              </w:rPr>
-              <w:t xml:space="preserve"> </w:t>
-            </w:r>
-            <w:r>
-              <w:rPr>
-                <w:rFonts w:ascii="Arial" w:hAnsi="Arial"/>
-                <w:b/>
-                <w:sz w:val="19"/>
-              </w:rPr>
-              <w:t>PREVENÇÃO</w:t>
-            </w:r>
-            <w:r>
-              <w:rPr>
-                <w:rFonts w:ascii="Arial" w:hAnsi="Arial"/>
-                <w:b/>
-                <w:spacing w:val="-8"/>
-                <w:sz w:val="19"/>
-              </w:rPr>
-              <w:t xml:space="preserve"> </w:t>
-            </w:r>
-            <w:r>
-              <w:rPr>
-                <w:rFonts w:ascii="Arial" w:hAnsi="Arial"/>
-                <w:b/>
-                <w:sz w:val="19"/>
-              </w:rPr>
-              <w:t>DE</w:t>
-            </w:r>
-            <w:r>
-              <w:rPr>
-                <w:rFonts w:ascii="Arial" w:hAnsi="Arial"/>
-                <w:b/>
-                <w:spacing w:val="-6"/>
-                <w:sz w:val="19"/>
-              </w:rPr>
-              <w:t xml:space="preserve"> </w:t>
-            </w:r>
-            <w:r>
-              <w:rPr>
-                <w:rFonts w:ascii="Arial" w:hAnsi="Arial"/>
-                <w:b/>
-                <w:sz w:val="19"/>
-              </w:rPr>
-              <w:t>PERDAS</w:t>
-            </w:r>
-          </w:p>
-          <w:p>
-            <w:pPr>
-              <w:pStyle w:val="TableParagraph"/>
-              <w:spacing w:line="206" w:lineRule="exact"/>
-              <w:rPr>
-                <w:rFonts w:ascii="Arial" w:hAnsi="Arial"/>
-                <w:b/>
-                <w:sz w:val="19"/>
-              </w:rPr>
-            </w:pPr>
-          </w:p>
-        </w:tc>
-      </w:tr>
-      <w:tr>
-        <w:trPr>
-          <w:trHeight w:val="1389"/>
-        </w:trPr>
-        <w:tc>
-          <w:tcPr>
-            <w:tcW w:w="10463" w:type="dxa"/>
-          </w:tcPr>
-          <w:p>
-            <w:pPr>
-              <w:pStyle w:val="Corpodetexto"/>
-              <w:spacing w:before="101" w:line="232" w:lineRule="auto"/>
-              <w:ind w:left="146" w:right="103"/>
-              <w:jc w:val="both"/>
-              <w:rPr>
-                <w:b/>
-                <w:bCs/>
-              </w:rPr>
-            </w:pPr>
-            <w:r>
-              <w:t xml:space="preserve">A  </w:t>
-            </w:r>
-            <w:r>
-              <w:rPr>
-                <w:rFonts w:ascii="Arial" w:hAnsi="Arial" w:cs="Arial"/>
-                <w:b/>
-                <w:bCs/>
-                <w:color w:val="000000" w:themeColor="text1"/>
-              </w:rPr>
-              <w:t>CRIART CRIAÇÕES PROMOCIONAIS EIRELE</w:t>
-            </w:r>
-            <w:r>
-              <w:t xml:space="preserve">, inscrita no CNPJ sob o Nº </w:t>
-            </w:r>
-            <w:r>
-              <w:rPr>
-                <w:rFonts w:ascii="Arial" w:hAnsi="Arial" w:cs="Arial"/>
-                <w:color w:val="000000" w:themeColor="text1"/>
-              </w:rPr>
-              <w:t>18.640.580/0001-47</w:t>
-            </w:r>
-            <w:r>
-              <w:t>, apresenta o (a) funcionário (a</w:t>
-            </w:r>
-            <w:r>
-              <w:t xml:space="preserve">) </w:t>
-            </w:r>
-            <w:r>
-              <w:rPr>
-                <w:b/>
-                <w:bCs/>
-              </w:rPr>
-              <w:t>nomePromotor</w:t>
-            </w:r>
-            <w:r>
-              <w:rPr>
-                <w:b/>
-                <w:bCs/>
-              </w:rPr>
-              <w:t xml:space="preserve"> </w:t>
-            </w:r>
-            <w:r>
-              <w:t xml:space="preserve">portador(a) do RG Nº </w:t>
-            </w:r>
-            <w:r>
-              <w:rPr>
-                <w:b/>
-                <w:bCs/>
-              </w:rPr>
-              <w:t>identidade</w:t>
-            </w:r>
-            <w:r>
-              <w:rPr>
-                <w:b/>
-                <w:bCs/>
-              </w:rPr>
-              <w:t xml:space="preserve"> </w:t>
-            </w:r>
-            <w:r>
-              <w:t>CPF:</w:t>
-            </w:r>
-            <w:r>
-              <w:t xml:space="preserve"> </w:t>
-            </w:r>
-            <w:r>
-              <w:rPr>
-                <w:b/>
-                <w:bCs/>
-              </w:rPr>
-              <w:t>cpf</w:t>
-            </w:r>
-            <w:r>
-              <w:rPr>
-                <w:b/>
-                <w:bCs/>
-              </w:rPr>
-              <w:t xml:space="preserve"> </w:t>
-            </w:r>
-            <w:r>
-              <w:t xml:space="preserve">CTPS Nº : </w:t>
-            </w:r>
-            <w:r>
-              <w:rPr>
-                <w:b/>
-                <w:bCs/>
-              </w:rPr>
-              <w:t>cart</w:t>
-            </w:r>
-            <w:r>
-              <w:rPr>
-                <w:b/>
-                <w:bCs/>
-              </w:rPr>
-              <w:t xml:space="preserve"> </w:t>
-            </w:r>
-            <w:r>
-              <w:t xml:space="preserve">Serie Nº: </w:t>
-            </w:r>
-            <w:r>
-              <w:rPr>
-                <w:b/>
-                <w:bCs/>
-              </w:rPr>
-              <w:t>serie</w:t>
-            </w:r>
-            <w:r>
-              <w:rPr>
-                <w:b/>
-                <w:bCs/>
-              </w:rPr>
-              <w:t xml:space="preserve"> </w:t>
-            </w:r>
-            <w:r>
-              <w:t xml:space="preserve">,  </w:t>
-            </w:r>
-            <w:r>
-              <w:rPr>
-                <w:spacing w:val="2"/>
-              </w:rPr>
-              <w:t xml:space="preserve"> </w:t>
-            </w:r>
-            <w:r>
-              <w:t>que</w:t>
-            </w:r>
-            <w:r>
-              <w:rPr>
-                <w:spacing w:val="2"/>
-              </w:rPr>
-              <w:t xml:space="preserve"> </w:t>
-            </w:r>
-            <w:r>
-              <w:t>no</w:t>
-            </w:r>
-            <w:r>
-              <w:rPr>
-                <w:spacing w:val="3"/>
-              </w:rPr>
-              <w:t xml:space="preserve"> </w:t>
-            </w:r>
-            <w:r>
-              <w:t>periodo,</w:t>
-            </w:r>
-            <w:r>
-              <w:rPr>
-                <w:spacing w:val="2"/>
-              </w:rPr>
-              <w:t xml:space="preserve"> </w:t>
-            </w:r>
-            <w:r>
-              <w:t>exercerá</w:t>
-            </w:r>
-            <w:r>
-              <w:rPr>
-                <w:spacing w:val="2"/>
-              </w:rPr>
-              <w:t xml:space="preserve"> </w:t>
-            </w:r>
-            <w:r>
-              <w:t>a</w:t>
-            </w:r>
-            <w:r>
-              <w:rPr>
-                <w:spacing w:val="2"/>
-              </w:rPr>
-              <w:t xml:space="preserve"> </w:t>
-            </w:r>
-            <w:r>
-              <w:t>função</w:t>
-            </w:r>
-            <w:r>
-              <w:rPr>
-                <w:spacing w:val="3"/>
-              </w:rPr>
-              <w:t xml:space="preserve"> </w:t>
-            </w:r>
-            <w:r>
-              <w:t>de</w:t>
-            </w:r>
-            <w:r>
-              <w:rPr>
-                <w:spacing w:val="2"/>
-              </w:rPr>
-              <w:t xml:space="preserve"> </w:t>
-            </w:r>
-            <w:r>
-              <w:t>PROMOTOR(A)</w:t>
-            </w:r>
-            <w:r>
-              <w:rPr>
-                <w:spacing w:val="2"/>
-              </w:rPr>
-              <w:t xml:space="preserve"> </w:t>
-            </w:r>
-            <w:r>
-              <w:t>DE</w:t>
-            </w:r>
-            <w:r>
-              <w:rPr>
-                <w:spacing w:val="2"/>
-              </w:rPr>
-              <w:t xml:space="preserve"> </w:t>
-            </w:r>
-            <w:r>
-              <w:t>VENDAS</w:t>
-            </w:r>
-            <w:r>
-              <w:rPr>
-                <w:spacing w:val="3"/>
-              </w:rPr>
-              <w:t xml:space="preserve"> </w:t>
-            </w:r>
-            <w:r>
-              <w:t>nesta</w:t>
-            </w:r>
-            <w:r>
-              <w:rPr>
-                <w:spacing w:val="2"/>
-              </w:rPr>
-              <w:t xml:space="preserve"> </w:t>
-            </w:r>
-            <w:r>
-              <w:t>loja,</w:t>
-            </w:r>
-            <w:r>
-              <w:rPr>
-                <w:spacing w:val="2"/>
-              </w:rPr>
-              <w:t xml:space="preserve"> </w:t>
-            </w:r>
-            <w:r>
-              <w:t>prestando</w:t>
-            </w:r>
-            <w:r>
-              <w:rPr>
-                <w:spacing w:val="2"/>
-              </w:rPr>
-              <w:t xml:space="preserve"> </w:t>
-            </w:r>
-            <w:r>
-              <w:t>o</w:t>
-            </w:r>
-            <w:r>
-              <w:rPr>
-                <w:spacing w:val="3"/>
-              </w:rPr>
-              <w:t xml:space="preserve"> </w:t>
-            </w:r>
-            <w:r>
-              <w:t>serviço a</w:t>
-            </w:r>
-            <w:r>
-              <w:rPr>
-                <w:spacing w:val="6"/>
-              </w:rPr>
-              <w:t xml:space="preserve"> </w:t>
-            </w:r>
-            <w:r>
-              <w:t xml:space="preserve">marca </w:t>
-            </w:r>
-            <w:r>
-              <w:rPr>
-                <w:b/>
-                <w:bCs/>
-              </w:rPr>
-              <w:t>empresaContratante</w:t>
-            </w:r>
-            <w:r>
-              <w:t>,</w:t>
-            </w:r>
-            <w:r>
-              <w:rPr>
-                <w:spacing w:val="6"/>
-              </w:rPr>
-              <w:t xml:space="preserve"> </w:t>
-            </w:r>
-            <w:r>
-              <w:t>sob</w:t>
-            </w:r>
-            <w:r>
-              <w:rPr>
-                <w:spacing w:val="7"/>
-              </w:rPr>
-              <w:t xml:space="preserve"> </w:t>
-            </w:r>
-            <w:r>
-              <w:t>nossa</w:t>
-            </w:r>
-            <w:r>
-              <w:rPr>
-                <w:spacing w:val="6"/>
-              </w:rPr>
-              <w:t xml:space="preserve"> </w:t>
-            </w:r>
-            <w:r>
-              <w:t>inteira</w:t>
-            </w:r>
-            <w:r>
-              <w:rPr>
-                <w:spacing w:val="7"/>
-              </w:rPr>
-              <w:t xml:space="preserve"> </w:t>
-            </w:r>
-            <w:r>
-              <w:t>responsabilidade</w:t>
-            </w:r>
-            <w:r>
-              <w:rPr>
-                <w:spacing w:val="6"/>
-              </w:rPr>
-              <w:t xml:space="preserve"> </w:t>
-            </w:r>
-            <w:r>
-              <w:t>trabalhista</w:t>
-            </w:r>
-            <w:r>
-              <w:rPr>
-                <w:spacing w:val="7"/>
-              </w:rPr>
-              <w:t xml:space="preserve"> </w:t>
-            </w:r>
-            <w:r>
-              <w:t>estando</w:t>
-            </w:r>
-            <w:r>
-              <w:rPr>
-                <w:spacing w:val="-47"/>
-              </w:rPr>
-              <w:t xml:space="preserve">    </w:t>
-            </w:r>
-            <w:r>
-              <w:t>nosso (a) funcionário (a)</w:t>
-            </w:r>
-            <w:r>
-              <w:rPr>
-                <w:spacing w:val="1"/>
-              </w:rPr>
-              <w:t xml:space="preserve"> </w:t>
-            </w:r>
-            <w:r>
-              <w:t>ciente desde já que:</w:t>
-            </w:r>
-          </w:p>
-          <w:p>
-            <w:pPr>
-              <w:pStyle w:val="TableParagraph"/>
-              <w:spacing w:before="15"/>
-              <w:rPr>
-                <w:sz w:val="19"/>
-              </w:rPr>
-            </w:pPr>
-          </w:p>
-        </w:tc>
-      </w:tr>
-    </w:tbl>
+    <w:p>
+      <w:pPr>
+        <w:pStyle w:val="Corpodetexto"/>
+        <w:spacing w:before="101" w:line="232" w:lineRule="auto"/>
+        <w:ind w:left="320" w:right="103"/>
+        <w:jc w:val="both"/>
+        <w:rPr>
+          <w:b/>
+          <w:bCs/>
+        </w:rPr>
+      </w:pPr>
+      <w:r>
+        <w:t xml:space="preserve">A  </w:t>
+      </w:r>
+      <w:r>
+        <w:rPr>
+          <w:rFonts w:ascii="Arial" w:hAnsi="Arial" w:cs="Arial"/>
+          <w:b/>
+          <w:bCs/>
+          <w:color w:val="000000" w:themeColor="text1"/>
+        </w:rPr>
+        <w:t>CRIART CRIAÇÕES PROMOCIONAIS EIRELE</w:t>
+      </w:r>
+      <w:r>
+        <w:t xml:space="preserve">, inscrita no CNPJ sob o Nº </w:t>
+      </w:r>
+      <w:r>
+        <w:rPr>
+          <w:rFonts w:ascii="Arial" w:hAnsi="Arial" w:cs="Arial"/>
+          <w:color w:val="000000" w:themeColor="text1"/>
+        </w:rPr>
+        <w:t>18.640.580/0001-47</w:t>
+      </w:r>
+      <w:r>
+        <w:t xml:space="preserve">, apresenta o (a) funcionário (a) </w:t>
+      </w:r>
+      <w:r>
+        <w:rPr>
+          <w:b/>
+          <w:bCs/>
+        </w:rPr>
+        <w:t xml:space="preserve">nomePromotor </w:t>
+      </w:r>
+      <w:r>
+        <w:t xml:space="preserve">portador(a) do RG Nº </w:t>
+      </w:r>
+      <w:r>
+        <w:rPr>
+          <w:b/>
+          <w:bCs/>
+        </w:rPr>
+        <w:t xml:space="preserve">identidade </w:t>
+      </w:r>
+      <w:r>
+        <w:t xml:space="preserve">CPF: </w:t>
+      </w:r>
+      <w:r>
+        <w:rPr>
+          <w:b/>
+          <w:bCs/>
+        </w:rPr>
+        <w:t xml:space="preserve">cpf </w:t>
+      </w:r>
+      <w:r>
+        <w:t xml:space="preserve">CTPS Nº : </w:t>
+      </w:r>
+      <w:r>
+        <w:rPr>
+          <w:b/>
+          <w:bCs/>
+        </w:rPr>
+        <w:t xml:space="preserve">cart </w:t>
+      </w:r>
+      <w:r>
+        <w:t xml:space="preserve">Serie Nº: </w:t>
+      </w:r>
+      <w:r>
+        <w:rPr>
+          <w:b/>
+          <w:bCs/>
+        </w:rPr>
+        <w:t xml:space="preserve">serie </w:t>
+      </w:r>
+      <w:r>
+        <w:t xml:space="preserve">,  </w:t>
+      </w:r>
+      <w:r>
+        <w:rPr>
+          <w:spacing w:val="2"/>
+        </w:rPr>
+        <w:t xml:space="preserve"> </w:t>
+      </w:r>
+      <w:r>
+        <w:t>que</w:t>
+      </w:r>
+      <w:r>
+        <w:rPr>
+          <w:spacing w:val="2"/>
+        </w:rPr>
+        <w:t xml:space="preserve"> </w:t>
+      </w:r>
+      <w:r>
+        <w:t>no</w:t>
+      </w:r>
+      <w:r>
+        <w:rPr>
+          <w:spacing w:val="3"/>
+        </w:rPr>
+        <w:t xml:space="preserve"> </w:t>
+      </w:r>
+      <w:r>
+        <w:t>periodo,</w:t>
+      </w:r>
+      <w:r>
+        <w:rPr>
+          <w:spacing w:val="2"/>
+        </w:rPr>
+        <w:t xml:space="preserve"> </w:t>
+      </w:r>
+      <w:r>
+        <w:t>exercerá</w:t>
+      </w:r>
+      <w:r>
+        <w:rPr>
+          <w:spacing w:val="2"/>
+        </w:rPr>
+        <w:t xml:space="preserve"> </w:t>
+      </w:r>
+      <w:r>
+        <w:t>a</w:t>
+      </w:r>
+      <w:r>
+        <w:rPr>
+          <w:spacing w:val="2"/>
+        </w:rPr>
+        <w:t xml:space="preserve"> </w:t>
+      </w:r>
+      <w:r>
+        <w:t>função</w:t>
+      </w:r>
+      <w:r>
+        <w:rPr>
+          <w:spacing w:val="3"/>
+        </w:rPr>
+        <w:t xml:space="preserve"> </w:t>
+      </w:r>
+      <w:r>
+        <w:t>de</w:t>
+      </w:r>
+      <w:r>
+        <w:rPr>
+          <w:spacing w:val="2"/>
+        </w:rPr>
+        <w:t xml:space="preserve"> </w:t>
+      </w:r>
+      <w:r>
+        <w:t>PROMOTOR(A)</w:t>
+      </w:r>
+      <w:r>
+        <w:rPr>
+          <w:spacing w:val="2"/>
+        </w:rPr>
+        <w:t xml:space="preserve"> </w:t>
+      </w:r>
+      <w:r>
+        <w:t>DE</w:t>
+      </w:r>
+      <w:r>
+        <w:rPr>
+          <w:spacing w:val="2"/>
+        </w:rPr>
+        <w:t xml:space="preserve"> </w:t>
+      </w:r>
+      <w:r>
+        <w:t>VENDAS</w:t>
+      </w:r>
+      <w:r>
+        <w:rPr>
+          <w:spacing w:val="3"/>
+        </w:rPr>
+        <w:t xml:space="preserve"> </w:t>
+      </w:r>
+      <w:r>
+        <w:t>nesta</w:t>
+      </w:r>
+      <w:r>
+        <w:rPr>
+          <w:spacing w:val="2"/>
+        </w:rPr>
+        <w:t xml:space="preserve"> </w:t>
+      </w:r>
+      <w:r>
+        <w:t>loja,</w:t>
+      </w:r>
+      <w:r>
+        <w:rPr>
+          <w:spacing w:val="2"/>
+        </w:rPr>
+        <w:t xml:space="preserve"> </w:t>
+      </w:r>
+      <w:r>
+        <w:t>prestando</w:t>
+      </w:r>
+      <w:r>
+        <w:rPr>
+          <w:spacing w:val="2"/>
+        </w:rPr>
+        <w:t xml:space="preserve"> </w:t>
+      </w:r>
+      <w:r>
+        <w:t>o</w:t>
+      </w:r>
+      <w:r>
+        <w:rPr>
+          <w:spacing w:val="3"/>
+        </w:rPr>
+        <w:t xml:space="preserve"> </w:t>
+      </w:r>
+      <w:r>
+        <w:t>serviço a</w:t>
+      </w:r>
+      <w:r>
+        <w:rPr>
+          <w:spacing w:val="6"/>
+        </w:rPr>
+        <w:t xml:space="preserve"> </w:t>
+      </w:r>
+      <w:r>
+        <w:t xml:space="preserve">marca </w:t>
+      </w:r>
+      <w:r>
+        <w:rPr>
+          <w:b/>
+          <w:bCs/>
+        </w:rPr>
+        <w:t>empresaContratante</w:t>
+      </w:r>
+      <w:r>
+        <w:t>,</w:t>
+      </w:r>
+      <w:r>
+        <w:rPr>
+          <w:spacing w:val="6"/>
+        </w:rPr>
+        <w:t xml:space="preserve"> </w:t>
+      </w:r>
+      <w:r>
+        <w:t>sob</w:t>
+      </w:r>
+      <w:r>
+        <w:rPr>
+          <w:spacing w:val="7"/>
+        </w:rPr>
+        <w:t xml:space="preserve"> </w:t>
+      </w:r>
+      <w:r>
+        <w:t>nossa</w:t>
+      </w:r>
+      <w:r>
+        <w:rPr>
+          <w:spacing w:val="6"/>
+        </w:rPr>
+        <w:t xml:space="preserve"> </w:t>
+      </w:r>
+      <w:r>
+        <w:t>inteira</w:t>
+      </w:r>
+      <w:r>
+        <w:rPr>
+          <w:spacing w:val="7"/>
+        </w:rPr>
+        <w:t xml:space="preserve"> </w:t>
+      </w:r>
+      <w:r>
+        <w:t>responsabilidade</w:t>
+      </w:r>
+      <w:r>
+        <w:rPr>
+          <w:spacing w:val="6"/>
+        </w:rPr>
+        <w:t xml:space="preserve"> </w:t>
+      </w:r>
+      <w:r>
+        <w:t>trabalhista</w:t>
+      </w:r>
+      <w:r>
+        <w:rPr>
+          <w:spacing w:val="7"/>
+        </w:rPr>
+        <w:t xml:space="preserve"> </w:t>
+      </w:r>
+      <w:r>
+        <w:t>estando</w:t>
+      </w:r>
+      <w:r>
+        <w:rPr>
+          <w:spacing w:val="-47"/>
+        </w:rPr>
+        <w:t xml:space="preserve">    </w:t>
+      </w:r>
+      <w:r>
+        <w:t>nosso (a) funcionário (a)</w:t>
+      </w:r>
+      <w:r>
+        <w:rPr>
+          <w:spacing w:val="1"/>
+        </w:rPr>
+        <w:t xml:space="preserve"> </w:t>
+      </w:r>
+      <w:r>
+        <w:t>ciente desde já que:</w:t>
+      </w:r>
+    </w:p>
     <w:p>
       <w:pPr>
         <w:pStyle w:val="Corpodetexto"/>

</xml_diff>